<commit_message>
Added: HW2 and Lab 1
</commit_message>
<xml_diff>
--- a/first_semester/Embedded_systems/HW/HW2/4114hw-2fall24.docx
+++ b/first_semester/Embedded_systems/HW/HW2/4114hw-2fall24.docx
@@ -314,7 +314,23 @@
           <w:rFonts w:ascii="Times New Roman" w:eastAsia="Times New Roman" w:hAnsi="Times New Roman" w:cs="Times New Roman"/>
           <w:sz w:val="24"/>
         </w:rPr>
-        <w:t xml:space="preserve">unsigned char data; </w:t>
+        <w:t xml:space="preserve">unsigned char </w:t>
+      </w:r>
+      <w:proofErr w:type="gramStart"/>
+      <w:r>
+        <w:rPr>
+          <w:rFonts w:ascii="Times New Roman" w:eastAsia="Times New Roman" w:hAnsi="Times New Roman" w:cs="Times New Roman"/>
+          <w:sz w:val="24"/>
+        </w:rPr>
+        <w:t>data;</w:t>
+      </w:r>
+      <w:proofErr w:type="gramEnd"/>
+      <w:r>
+        <w:rPr>
+          <w:rFonts w:ascii="Times New Roman" w:eastAsia="Times New Roman" w:hAnsi="Times New Roman" w:cs="Times New Roman"/>
+          <w:sz w:val="24"/>
+        </w:rPr>
+        <w:t xml:space="preserve"> </w:t>
       </w:r>
     </w:p>
     <w:p>
@@ -336,7 +352,39 @@
           <w:rFonts w:ascii="Times New Roman" w:eastAsia="Times New Roman" w:hAnsi="Times New Roman" w:cs="Times New Roman"/>
           <w:sz w:val="24"/>
         </w:rPr>
-        <w:t xml:space="preserve">int bit_position; </w:t>
+        <w:t xml:space="preserve">int </w:t>
+      </w:r>
+      <w:proofErr w:type="spellStart"/>
+      <w:r>
+        <w:rPr>
+          <w:rFonts w:ascii="Times New Roman" w:eastAsia="Times New Roman" w:hAnsi="Times New Roman" w:cs="Times New Roman"/>
+          <w:sz w:val="24"/>
+        </w:rPr>
+        <w:t>bit_</w:t>
+      </w:r>
+      <w:proofErr w:type="gramStart"/>
+      <w:r>
+        <w:rPr>
+          <w:rFonts w:ascii="Times New Roman" w:eastAsia="Times New Roman" w:hAnsi="Times New Roman" w:cs="Times New Roman"/>
+          <w:sz w:val="24"/>
+        </w:rPr>
+        <w:t>position</w:t>
+      </w:r>
+      <w:proofErr w:type="spellEnd"/>
+      <w:r>
+        <w:rPr>
+          <w:rFonts w:ascii="Times New Roman" w:eastAsia="Times New Roman" w:hAnsi="Times New Roman" w:cs="Times New Roman"/>
+          <w:sz w:val="24"/>
+        </w:rPr>
+        <w:t>;</w:t>
+      </w:r>
+      <w:proofErr w:type="gramEnd"/>
+      <w:r>
+        <w:rPr>
+          <w:rFonts w:ascii="Times New Roman" w:eastAsia="Times New Roman" w:hAnsi="Times New Roman" w:cs="Times New Roman"/>
+          <w:sz w:val="24"/>
+        </w:rPr>
+        <w:t xml:space="preserve"> </w:t>
       </w:r>
     </w:p>
     <w:p>
@@ -365,7 +413,25 @@
           <w:color w:val="FF0000"/>
           <w:sz w:val="24"/>
         </w:rPr>
-        <w:t>int main(){</w:t>
+        <w:t xml:space="preserve">int </w:t>
+      </w:r>
+      <w:proofErr w:type="gramStart"/>
+      <w:r>
+        <w:rPr>
+          <w:rFonts w:ascii="Times New Roman" w:eastAsia="Times New Roman" w:hAnsi="Times New Roman" w:cs="Times New Roman"/>
+          <w:color w:val="FF0000"/>
+          <w:sz w:val="24"/>
+        </w:rPr>
+        <w:t>main(</w:t>
+      </w:r>
+      <w:proofErr w:type="gramEnd"/>
+      <w:r>
+        <w:rPr>
+          <w:rFonts w:ascii="Times New Roman" w:eastAsia="Times New Roman" w:hAnsi="Times New Roman" w:cs="Times New Roman"/>
+          <w:color w:val="FF0000"/>
+          <w:sz w:val="24"/>
+        </w:rPr>
+        <w:t>){</w:t>
       </w:r>
     </w:p>
     <w:p>
@@ -380,8 +446,24 @@
         <w:rPr>
           <w:color w:val="FF0000"/>
         </w:rPr>
-        <w:t>data &amp;= ~(1&lt;&lt;bit_position);</w:t>
-      </w:r>
+        <w:t>data &amp;= ~(1&lt;&lt;</w:t>
+      </w:r>
+      <w:proofErr w:type="spellStart"/>
+      <w:r>
+        <w:rPr>
+          <w:color w:val="FF0000"/>
+        </w:rPr>
+        <w:t>bit_position</w:t>
+      </w:r>
+      <w:proofErr w:type="spellEnd"/>
+      <w:proofErr w:type="gramStart"/>
+      <w:r>
+        <w:rPr>
+          <w:color w:val="FF0000"/>
+        </w:rPr>
+        <w:t>);</w:t>
+      </w:r>
+      <w:proofErr w:type="gramEnd"/>
     </w:p>
     <w:p>
       <w:pPr>
@@ -425,7 +507,23 @@
           <w:rFonts w:ascii="Times New Roman" w:eastAsia="Times New Roman" w:hAnsi="Times New Roman" w:cs="Times New Roman"/>
           <w:sz w:val="24"/>
         </w:rPr>
-        <w:t xml:space="preserve">20 pts. Complete the C code to counts the number of bits set in as many iterations as there are set bits. </w:t>
+        <w:t xml:space="preserve">20 pts. Complete the C code to </w:t>
+      </w:r>
+      <w:proofErr w:type="gramStart"/>
+      <w:r>
+        <w:rPr>
+          <w:rFonts w:ascii="Times New Roman" w:eastAsia="Times New Roman" w:hAnsi="Times New Roman" w:cs="Times New Roman"/>
+          <w:sz w:val="24"/>
+        </w:rPr>
+        <w:t>counts</w:t>
+      </w:r>
+      <w:proofErr w:type="gramEnd"/>
+      <w:r>
+        <w:rPr>
+          <w:rFonts w:ascii="Times New Roman" w:eastAsia="Times New Roman" w:hAnsi="Times New Roman" w:cs="Times New Roman"/>
+          <w:sz w:val="24"/>
+        </w:rPr>
+        <w:t xml:space="preserve"> the number of bits set in as many iterations as there are set bits. </w:t>
       </w:r>
     </w:p>
     <w:p>
@@ -451,7 +549,23 @@
           <w:rFonts w:ascii="Times New Roman" w:eastAsia="Times New Roman" w:hAnsi="Times New Roman" w:cs="Times New Roman"/>
           <w:sz w:val="24"/>
         </w:rPr>
-        <w:t xml:space="preserve">int main() </w:t>
+        <w:t xml:space="preserve">int </w:t>
+      </w:r>
+      <w:proofErr w:type="gramStart"/>
+      <w:r>
+        <w:rPr>
+          <w:rFonts w:ascii="Times New Roman" w:eastAsia="Times New Roman" w:hAnsi="Times New Roman" w:cs="Times New Roman"/>
+          <w:sz w:val="24"/>
+        </w:rPr>
+        <w:t>main(</w:t>
+      </w:r>
+      <w:proofErr w:type="gramEnd"/>
+      <w:r>
+        <w:rPr>
+          <w:rFonts w:ascii="Times New Roman" w:eastAsia="Times New Roman" w:hAnsi="Times New Roman" w:cs="Times New Roman"/>
+          <w:sz w:val="24"/>
+        </w:rPr>
+        <w:t xml:space="preserve">) </w:t>
       </w:r>
     </w:p>
     <w:p>
@@ -477,7 +591,64 @@
           <w:rFonts w:ascii="Times New Roman" w:eastAsia="Times New Roman" w:hAnsi="Times New Roman" w:cs="Times New Roman"/>
           <w:sz w:val="24"/>
         </w:rPr>
-        <w:t xml:space="preserve">unsigned int n = 0; //Variable that set bits you want to count unsigned int CountSetBits = 0; //Total number of bit set printf("Enter the Number "); scanf("%d", &amp;n); while(n) </w:t>
+        <w:t xml:space="preserve">unsigned int n = 0; //Variable that set bits you want to count unsigned int </w:t>
+      </w:r>
+      <w:proofErr w:type="spellStart"/>
+      <w:r>
+        <w:rPr>
+          <w:rFonts w:ascii="Times New Roman" w:eastAsia="Times New Roman" w:hAnsi="Times New Roman" w:cs="Times New Roman"/>
+          <w:sz w:val="24"/>
+        </w:rPr>
+        <w:t>CountSetBits</w:t>
+      </w:r>
+      <w:proofErr w:type="spellEnd"/>
+      <w:r>
+        <w:rPr>
+          <w:rFonts w:ascii="Times New Roman" w:eastAsia="Times New Roman" w:hAnsi="Times New Roman" w:cs="Times New Roman"/>
+          <w:sz w:val="24"/>
+        </w:rPr>
+        <w:t xml:space="preserve"> = 0; //Total number of bit set </w:t>
+      </w:r>
+      <w:proofErr w:type="spellStart"/>
+      <w:proofErr w:type="gramStart"/>
+      <w:r>
+        <w:rPr>
+          <w:rFonts w:ascii="Times New Roman" w:eastAsia="Times New Roman" w:hAnsi="Times New Roman" w:cs="Times New Roman"/>
+          <w:sz w:val="24"/>
+        </w:rPr>
+        <w:t>printf</w:t>
+      </w:r>
+      <w:proofErr w:type="spellEnd"/>
+      <w:r>
+        <w:rPr>
+          <w:rFonts w:ascii="Times New Roman" w:eastAsia="Times New Roman" w:hAnsi="Times New Roman" w:cs="Times New Roman"/>
+          <w:sz w:val="24"/>
+        </w:rPr>
+        <w:t>(</w:t>
+      </w:r>
+      <w:proofErr w:type="gramEnd"/>
+      <w:r>
+        <w:rPr>
+          <w:rFonts w:ascii="Times New Roman" w:eastAsia="Times New Roman" w:hAnsi="Times New Roman" w:cs="Times New Roman"/>
+          <w:sz w:val="24"/>
+        </w:rPr>
+        <w:t xml:space="preserve">"Enter the Number "); </w:t>
+      </w:r>
+      <w:proofErr w:type="spellStart"/>
+      <w:r>
+        <w:rPr>
+          <w:rFonts w:ascii="Times New Roman" w:eastAsia="Times New Roman" w:hAnsi="Times New Roman" w:cs="Times New Roman"/>
+          <w:sz w:val="24"/>
+        </w:rPr>
+        <w:t>scanf</w:t>
+      </w:r>
+      <w:proofErr w:type="spellEnd"/>
+      <w:r>
+        <w:rPr>
+          <w:rFonts w:ascii="Times New Roman" w:eastAsia="Times New Roman" w:hAnsi="Times New Roman" w:cs="Times New Roman"/>
+          <w:sz w:val="24"/>
+        </w:rPr>
+        <w:t xml:space="preserve">("%d", &amp;n); while(n) </w:t>
       </w:r>
     </w:p>
     <w:p>
@@ -509,8 +680,18 @@
           <w:color w:val="FF0000"/>
           <w:sz w:val="24"/>
         </w:rPr>
-        <w:t xml:space="preserve">        n = n &amp; (n - 1);</w:t>
-      </w:r>
+        <w:t xml:space="preserve">        n = n &amp; (n - 1</w:t>
+      </w:r>
+      <w:proofErr w:type="gramStart"/>
+      <w:r>
+        <w:rPr>
+          <w:rFonts w:ascii="Times New Roman" w:eastAsia="Times New Roman" w:hAnsi="Times New Roman" w:cs="Times New Roman"/>
+          <w:color w:val="FF0000"/>
+          <w:sz w:val="24"/>
+        </w:rPr>
+        <w:t>);</w:t>
+      </w:r>
+      <w:proofErr w:type="gramEnd"/>
     </w:p>
     <w:p>
       <w:pPr>
@@ -523,7 +704,25 @@
           <w:color w:val="FF0000"/>
           <w:sz w:val="24"/>
         </w:rPr>
-        <w:t xml:space="preserve">        CountSetBits++; </w:t>
+        <w:t xml:space="preserve">        </w:t>
+      </w:r>
+      <w:proofErr w:type="spellStart"/>
+      <w:r>
+        <w:rPr>
+          <w:rFonts w:ascii="Times New Roman" w:eastAsia="Times New Roman" w:hAnsi="Times New Roman" w:cs="Times New Roman"/>
+          <w:color w:val="FF0000"/>
+          <w:sz w:val="24"/>
+        </w:rPr>
+        <w:t>CountSetBits</w:t>
+      </w:r>
+      <w:proofErr w:type="spellEnd"/>
+      <w:r>
+        <w:rPr>
+          <w:rFonts w:ascii="Times New Roman" w:eastAsia="Times New Roman" w:hAnsi="Times New Roman" w:cs="Times New Roman"/>
+          <w:color w:val="FF0000"/>
+          <w:sz w:val="24"/>
+        </w:rPr>
+        <w:t xml:space="preserve">++; </w:t>
       </w:r>
       <w:r>
         <w:rPr>
@@ -561,7 +760,23 @@
           <w:rFonts w:ascii="Times New Roman" w:eastAsia="Times New Roman" w:hAnsi="Times New Roman" w:cs="Times New Roman"/>
           <w:sz w:val="24"/>
         </w:rPr>
-        <w:t xml:space="preserve">15 pts. C has a built in operator to shift but not rotate left or right. Shifting simply drops the end bit whereas a rotate takes the bit and places at the opposite end of the word. Complete the #define lines to implement rotating an integer left or right. </w:t>
+        <w:t xml:space="preserve">15 pts. C has a </w:t>
+      </w:r>
+      <w:proofErr w:type="gramStart"/>
+      <w:r>
+        <w:rPr>
+          <w:rFonts w:ascii="Times New Roman" w:eastAsia="Times New Roman" w:hAnsi="Times New Roman" w:cs="Times New Roman"/>
+          <w:sz w:val="24"/>
+        </w:rPr>
+        <w:t>built in</w:t>
+      </w:r>
+      <w:proofErr w:type="gramEnd"/>
+      <w:r>
+        <w:rPr>
+          <w:rFonts w:ascii="Times New Roman" w:eastAsia="Times New Roman" w:hAnsi="Times New Roman" w:cs="Times New Roman"/>
+          <w:sz w:val="24"/>
+        </w:rPr>
+        <w:t xml:space="preserve"> operator to shift but not rotate left or right. Shifting simply drops the end bit whereas a rotate takes the bit and places at the opposite end of the word. Complete the #define lines to implement rotating an integer left or right. </w:t>
       </w:r>
     </w:p>
     <w:p>
@@ -587,7 +802,23 @@
           <w:rFonts w:ascii="Times New Roman" w:eastAsia="Times New Roman" w:hAnsi="Times New Roman" w:cs="Times New Roman"/>
           <w:sz w:val="24"/>
         </w:rPr>
-        <w:t xml:space="preserve">#include &lt;stdio.h&gt; </w:t>
+        <w:t>#include &lt;</w:t>
+      </w:r>
+      <w:proofErr w:type="spellStart"/>
+      <w:r>
+        <w:rPr>
+          <w:rFonts w:ascii="Times New Roman" w:eastAsia="Times New Roman" w:hAnsi="Times New Roman" w:cs="Times New Roman"/>
+          <w:sz w:val="24"/>
+        </w:rPr>
+        <w:t>stdio.h</w:t>
+      </w:r>
+      <w:proofErr w:type="spellEnd"/>
+      <w:r>
+        <w:rPr>
+          <w:rFonts w:ascii="Times New Roman" w:eastAsia="Times New Roman" w:hAnsi="Times New Roman" w:cs="Times New Roman"/>
+          <w:sz w:val="24"/>
+        </w:rPr>
+        <w:t xml:space="preserve">&gt; </w:t>
       </w:r>
     </w:p>
     <w:p>
@@ -618,7 +849,23 @@
           <w:rFonts w:ascii="Times New Roman" w:eastAsia="Times New Roman" w:hAnsi="Times New Roman" w:cs="Times New Roman"/>
           <w:sz w:val="24"/>
         </w:rPr>
-        <w:t>#define ROTATE_LEFT(pos, data</w:t>
+        <w:t>#define ROTATE_</w:t>
+      </w:r>
+      <w:proofErr w:type="gramStart"/>
+      <w:r>
+        <w:rPr>
+          <w:rFonts w:ascii="Times New Roman" w:eastAsia="Times New Roman" w:hAnsi="Times New Roman" w:cs="Times New Roman"/>
+          <w:sz w:val="24"/>
+        </w:rPr>
+        <w:t>LEFT(</w:t>
+      </w:r>
+      <w:proofErr w:type="gramEnd"/>
+      <w:r>
+        <w:rPr>
+          <w:rFonts w:ascii="Times New Roman" w:eastAsia="Times New Roman" w:hAnsi="Times New Roman" w:cs="Times New Roman"/>
+          <w:sz w:val="24"/>
+        </w:rPr>
+        <w:t>pos, data</w:t>
       </w:r>
       <w:r>
         <w:rPr>
@@ -667,7 +914,23 @@
           <w:rFonts w:ascii="Times New Roman" w:eastAsia="Times New Roman" w:hAnsi="Times New Roman" w:cs="Times New Roman"/>
           <w:sz w:val="24"/>
         </w:rPr>
-        <w:t xml:space="preserve"> #define ROTATE_RIGHT(pos, data) </w:t>
+        <w:t xml:space="preserve"> #define ROTATE_</w:t>
+      </w:r>
+      <w:proofErr w:type="gramStart"/>
+      <w:r>
+        <w:rPr>
+          <w:rFonts w:ascii="Times New Roman" w:eastAsia="Times New Roman" w:hAnsi="Times New Roman" w:cs="Times New Roman"/>
+          <w:sz w:val="24"/>
+        </w:rPr>
+        <w:t>RIGHT(</w:t>
+      </w:r>
+      <w:proofErr w:type="gramEnd"/>
+      <w:r>
+        <w:rPr>
+          <w:rFonts w:ascii="Times New Roman" w:eastAsia="Times New Roman" w:hAnsi="Times New Roman" w:cs="Times New Roman"/>
+          <w:sz w:val="24"/>
+        </w:rPr>
+        <w:t xml:space="preserve">pos, data) </w:t>
       </w:r>
       <w:r>
         <w:rPr>
@@ -704,7 +967,71 @@
           <w:rFonts w:ascii="Times New Roman" w:eastAsia="Times New Roman" w:hAnsi="Times New Roman" w:cs="Times New Roman"/>
           <w:sz w:val="24"/>
         </w:rPr>
-        <w:t xml:space="preserve"> int main() { int pos; // Number of rotation int data; //data which will be rotate printf("%d Rotate Left by %d is ", data, pos); printf("%d \n", ROTATE_LEFT(pos, data)); printf("%d Rotate Right by %d is ",data, pos); </w:t>
+        <w:t xml:space="preserve"> int </w:t>
+      </w:r>
+      <w:proofErr w:type="gramStart"/>
+      <w:r>
+        <w:rPr>
+          <w:rFonts w:ascii="Times New Roman" w:eastAsia="Times New Roman" w:hAnsi="Times New Roman" w:cs="Times New Roman"/>
+          <w:sz w:val="24"/>
+        </w:rPr>
+        <w:t>main(</w:t>
+      </w:r>
+      <w:proofErr w:type="gramEnd"/>
+      <w:r>
+        <w:rPr>
+          <w:rFonts w:ascii="Times New Roman" w:eastAsia="Times New Roman" w:hAnsi="Times New Roman" w:cs="Times New Roman"/>
+          <w:sz w:val="24"/>
+        </w:rPr>
+        <w:t xml:space="preserve">) { int pos; // Number of rotation int data; //data which will be rotate </w:t>
+      </w:r>
+      <w:proofErr w:type="spellStart"/>
+      <w:r>
+        <w:rPr>
+          <w:rFonts w:ascii="Times New Roman" w:eastAsia="Times New Roman" w:hAnsi="Times New Roman" w:cs="Times New Roman"/>
+          <w:sz w:val="24"/>
+        </w:rPr>
+        <w:t>printf</w:t>
+      </w:r>
+      <w:proofErr w:type="spellEnd"/>
+      <w:r>
+        <w:rPr>
+          <w:rFonts w:ascii="Times New Roman" w:eastAsia="Times New Roman" w:hAnsi="Times New Roman" w:cs="Times New Roman"/>
+          <w:sz w:val="24"/>
+        </w:rPr>
+        <w:t xml:space="preserve">("%d Rotate Left by %d is ", data, pos); </w:t>
+      </w:r>
+      <w:proofErr w:type="spellStart"/>
+      <w:r>
+        <w:rPr>
+          <w:rFonts w:ascii="Times New Roman" w:eastAsia="Times New Roman" w:hAnsi="Times New Roman" w:cs="Times New Roman"/>
+          <w:sz w:val="24"/>
+        </w:rPr>
+        <w:t>printf</w:t>
+      </w:r>
+      <w:proofErr w:type="spellEnd"/>
+      <w:r>
+        <w:rPr>
+          <w:rFonts w:ascii="Times New Roman" w:eastAsia="Times New Roman" w:hAnsi="Times New Roman" w:cs="Times New Roman"/>
+          <w:sz w:val="24"/>
+        </w:rPr>
+        <w:t xml:space="preserve">("%d \n", ROTATE_LEFT(pos, data)); </w:t>
+      </w:r>
+      <w:proofErr w:type="spellStart"/>
+      <w:r>
+        <w:rPr>
+          <w:rFonts w:ascii="Times New Roman" w:eastAsia="Times New Roman" w:hAnsi="Times New Roman" w:cs="Times New Roman"/>
+          <w:sz w:val="24"/>
+        </w:rPr>
+        <w:t>printf</w:t>
+      </w:r>
+      <w:proofErr w:type="spellEnd"/>
+      <w:r>
+        <w:rPr>
+          <w:rFonts w:ascii="Times New Roman" w:eastAsia="Times New Roman" w:hAnsi="Times New Roman" w:cs="Times New Roman"/>
+          <w:sz w:val="24"/>
+        </w:rPr>
+        <w:t xml:space="preserve">("%d Rotate Right by %d is ",data, pos); </w:t>
       </w:r>
     </w:p>
     <w:p>
@@ -712,13 +1039,31 @@
         <w:spacing w:after="12" w:line="248" w:lineRule="auto"/>
         <w:ind w:left="1255" w:right="3483" w:hanging="10"/>
       </w:pPr>
+      <w:proofErr w:type="spellStart"/>
+      <w:proofErr w:type="gramStart"/>
       <w:r>
         <w:rPr>
           <w:rFonts w:ascii="Times New Roman" w:eastAsia="Times New Roman" w:hAnsi="Times New Roman" w:cs="Times New Roman"/>
           <w:sz w:val="24"/>
         </w:rPr>
         <w:lastRenderedPageBreak/>
-        <w:t xml:space="preserve">printf("%d \n", ROTATE_RIGHT(pos, data)); return 0; </w:t>
+        <w:t>printf</w:t>
+      </w:r>
+      <w:proofErr w:type="spellEnd"/>
+      <w:r>
+        <w:rPr>
+          <w:rFonts w:ascii="Times New Roman" w:eastAsia="Times New Roman" w:hAnsi="Times New Roman" w:cs="Times New Roman"/>
+          <w:sz w:val="24"/>
+        </w:rPr>
+        <w:t>(</w:t>
+      </w:r>
+      <w:proofErr w:type="gramEnd"/>
+      <w:r>
+        <w:rPr>
+          <w:rFonts w:ascii="Times New Roman" w:eastAsia="Times New Roman" w:hAnsi="Times New Roman" w:cs="Times New Roman"/>
+          <w:sz w:val="24"/>
+        </w:rPr>
+        <w:t xml:space="preserve">"%d \n", ROTATE_RIGHT(pos, data)); return 0; </w:t>
       </w:r>
     </w:p>
     <w:p>
@@ -810,7 +1155,23 @@
           <w:rFonts w:ascii="Times New Roman" w:eastAsia="Times New Roman" w:hAnsi="Times New Roman" w:cs="Times New Roman"/>
           <w:sz w:val="24"/>
         </w:rPr>
-        <w:t xml:space="preserve">#include &lt;stdio.h&gt; </w:t>
+        <w:t>#include &lt;</w:t>
+      </w:r>
+      <w:proofErr w:type="spellStart"/>
+      <w:r>
+        <w:rPr>
+          <w:rFonts w:ascii="Times New Roman" w:eastAsia="Times New Roman" w:hAnsi="Times New Roman" w:cs="Times New Roman"/>
+          <w:sz w:val="24"/>
+        </w:rPr>
+        <w:t>stdio.h</w:t>
+      </w:r>
+      <w:proofErr w:type="spellEnd"/>
+      <w:r>
+        <w:rPr>
+          <w:rFonts w:ascii="Times New Roman" w:eastAsia="Times New Roman" w:hAnsi="Times New Roman" w:cs="Times New Roman"/>
+          <w:sz w:val="24"/>
+        </w:rPr>
+        <w:t xml:space="preserve">&gt; </w:t>
       </w:r>
     </w:p>
     <w:p>
@@ -823,7 +1184,32 @@
           <w:rFonts w:ascii="Times New Roman" w:eastAsia="Times New Roman" w:hAnsi="Times New Roman" w:cs="Times New Roman"/>
           <w:sz w:val="24"/>
         </w:rPr>
-        <w:t xml:space="preserve">void SwapTwoNumber(int *a, int *b) </w:t>
+        <w:t xml:space="preserve">void </w:t>
+      </w:r>
+      <w:proofErr w:type="spellStart"/>
+      <w:proofErr w:type="gramStart"/>
+      <w:r>
+        <w:rPr>
+          <w:rFonts w:ascii="Times New Roman" w:eastAsia="Times New Roman" w:hAnsi="Times New Roman" w:cs="Times New Roman"/>
+          <w:sz w:val="24"/>
+        </w:rPr>
+        <w:t>SwapTwoNumber</w:t>
+      </w:r>
+      <w:proofErr w:type="spellEnd"/>
+      <w:r>
+        <w:rPr>
+          <w:rFonts w:ascii="Times New Roman" w:eastAsia="Times New Roman" w:hAnsi="Times New Roman" w:cs="Times New Roman"/>
+          <w:sz w:val="24"/>
+        </w:rPr>
+        <w:t>(</w:t>
+      </w:r>
+      <w:proofErr w:type="gramEnd"/>
+      <w:r>
+        <w:rPr>
+          <w:rFonts w:ascii="Times New Roman" w:eastAsia="Times New Roman" w:hAnsi="Times New Roman" w:cs="Times New Roman"/>
+          <w:sz w:val="24"/>
+        </w:rPr>
+        <w:t xml:space="preserve">int *a, int *b) </w:t>
       </w:r>
     </w:p>
     <w:p>
@@ -845,10 +1231,15 @@
         <w:ind w:left="1255" w:hanging="10"/>
       </w:pPr>
       <w:r>
-        <w:t xml:space="preserve">    </w:t>
-      </w:r>
-      <w:r>
-        <w:t xml:space="preserve">*a = *a ^ *b; </w:t>
+        <w:t xml:space="preserve">    *a = *a ^ *</w:t>
+      </w:r>
+      <w:proofErr w:type="gramStart"/>
+      <w:r>
+        <w:t>b;</w:t>
+      </w:r>
+      <w:proofErr w:type="gramEnd"/>
+      <w:r>
+        <w:t xml:space="preserve"> </w:t>
       </w:r>
     </w:p>
     <w:p>
@@ -857,7 +1248,15 @@
         <w:ind w:left="1255" w:hanging="10"/>
       </w:pPr>
       <w:r>
-        <w:t xml:space="preserve">    *b = *a ^ *b;  </w:t>
+        <w:t xml:space="preserve">    *b = *a ^ *</w:t>
+      </w:r>
+      <w:proofErr w:type="gramStart"/>
+      <w:r>
+        <w:t>b;</w:t>
+      </w:r>
+      <w:proofErr w:type="gramEnd"/>
+      <w:r>
+        <w:t xml:space="preserve">  </w:t>
       </w:r>
     </w:p>
     <w:p>
@@ -866,7 +1265,15 @@
         <w:ind w:left="1255" w:hanging="10"/>
       </w:pPr>
       <w:r>
-        <w:t xml:space="preserve">    *a = *a ^ *b;  </w:t>
+        <w:t xml:space="preserve">    *a = *a ^ *</w:t>
+      </w:r>
+      <w:proofErr w:type="gramStart"/>
+      <w:r>
+        <w:t>b;</w:t>
+      </w:r>
+      <w:proofErr w:type="gramEnd"/>
+      <w:r>
+        <w:t xml:space="preserve">  </w:t>
       </w:r>
     </w:p>
     <w:p>
@@ -1105,14 +1512,184 @@
     </w:p>
     <w:p>
       <w:pPr>
+        <w:spacing w:after="0" w:line="249" w:lineRule="auto"/>
+      </w:pPr>
+    </w:p>
+    <w:p>
+      <w:pPr>
         <w:spacing w:after="0"/>
-      </w:pPr>
-      <w:r>
-        <w:rPr>
-          <w:rFonts w:ascii="Cambria" w:eastAsia="Cambria" w:hAnsi="Cambria" w:cs="Cambria"/>
+        <w:rPr>
+          <w:rFonts w:ascii="Cambria" w:eastAsia="Cambria" w:hAnsi="Cambria" w:cs="Cambria"/>
+          <w:color w:val="FF0000"/>
+          <w:sz w:val="24"/>
+        </w:rPr>
+      </w:pPr>
+      <w:r>
+        <w:rPr>
+          <w:rFonts w:ascii="Cambria" w:eastAsia="Cambria" w:hAnsi="Cambria" w:cs="Cambria"/>
+          <w:color w:val="FF0000"/>
           <w:sz w:val="24"/>
         </w:rPr>
         <w:tab/>
+      </w:r>
+      <w:r>
+        <w:rPr>
+          <w:rFonts w:ascii="Cambria" w:eastAsia="Cambria" w:hAnsi="Cambria" w:cs="Cambria"/>
+          <w:color w:val="FF0000"/>
+          <w:sz w:val="24"/>
+        </w:rPr>
+        <w:t xml:space="preserve">There are two user accessible registers in the GPIO. These consist of the </w:t>
+      </w:r>
+      <w:proofErr w:type="spellStart"/>
+      <w:r>
+        <w:rPr>
+          <w:rFonts w:ascii="Cambria" w:eastAsia="Cambria" w:hAnsi="Cambria" w:cs="Cambria"/>
+          <w:color w:val="FF0000"/>
+          <w:sz w:val="24"/>
+        </w:rPr>
+        <w:t>GPIOx_DATA</w:t>
+      </w:r>
+      <w:proofErr w:type="spellEnd"/>
+      <w:r>
+        <w:rPr>
+          <w:rFonts w:ascii="Cambria" w:eastAsia="Cambria" w:hAnsi="Cambria" w:cs="Cambria"/>
+          <w:color w:val="FF0000"/>
+          <w:sz w:val="24"/>
+        </w:rPr>
+        <w:t xml:space="preserve"> register and the </w:t>
+      </w:r>
+      <w:proofErr w:type="spellStart"/>
+      <w:r>
+        <w:rPr>
+          <w:rFonts w:ascii="Cambria" w:eastAsia="Cambria" w:hAnsi="Cambria" w:cs="Cambria"/>
+          <w:color w:val="FF0000"/>
+          <w:sz w:val="24"/>
+        </w:rPr>
+        <w:t>GPIOx_TRI</w:t>
+      </w:r>
+      <w:proofErr w:type="spellEnd"/>
+      <w:r>
+        <w:rPr>
+          <w:rFonts w:ascii="Cambria" w:eastAsia="Cambria" w:hAnsi="Cambria" w:cs="Cambria"/>
+          <w:color w:val="FF0000"/>
+          <w:sz w:val="24"/>
+        </w:rPr>
+        <w:t xml:space="preserve"> (3 state) register. The DATA register is used to read the input port and write to the output port. When a port is configured as input, writing to said port does not </w:t>
+      </w:r>
+      <w:proofErr w:type="gramStart"/>
+      <w:r>
+        <w:rPr>
+          <w:rFonts w:ascii="Cambria" w:eastAsia="Cambria" w:hAnsi="Cambria" w:cs="Cambria"/>
+          <w:color w:val="FF0000"/>
+          <w:sz w:val="24"/>
+        </w:rPr>
+        <w:t>effect</w:t>
+      </w:r>
+      <w:proofErr w:type="gramEnd"/>
+      <w:r>
+        <w:rPr>
+          <w:rFonts w:ascii="Cambria" w:eastAsia="Cambria" w:hAnsi="Cambria" w:cs="Cambria"/>
+          <w:color w:val="FF0000"/>
+          <w:sz w:val="24"/>
+        </w:rPr>
+        <w:t xml:space="preserve"> the DATA register. There are 2 DATA registers, however this depends if </w:t>
+      </w:r>
+      <w:proofErr w:type="gramStart"/>
+      <w:r>
+        <w:rPr>
+          <w:rFonts w:ascii="Cambria" w:eastAsia="Cambria" w:hAnsi="Cambria" w:cs="Cambria"/>
+          <w:color w:val="FF0000"/>
+          <w:sz w:val="24"/>
+        </w:rPr>
+        <w:t>duel</w:t>
+      </w:r>
+      <w:proofErr w:type="gramEnd"/>
+      <w:r>
+        <w:rPr>
+          <w:rFonts w:ascii="Cambria" w:eastAsia="Cambria" w:hAnsi="Cambria" w:cs="Cambria"/>
+          <w:color w:val="FF0000"/>
+          <w:sz w:val="24"/>
+        </w:rPr>
+        <w:t xml:space="preserve"> channel is configured on. If so then there are 2 DATA registers, else only 1 DATA register. </w:t>
+      </w:r>
+    </w:p>
+    <w:p>
+      <w:pPr>
+        <w:spacing w:after="0"/>
+        <w:rPr>
+          <w:color w:val="FF0000"/>
+        </w:rPr>
+      </w:pPr>
+      <w:r>
+        <w:rPr>
+          <w:rFonts w:ascii="Cambria" w:eastAsia="Cambria" w:hAnsi="Cambria" w:cs="Cambria"/>
+          <w:color w:val="FF0000"/>
+          <w:sz w:val="24"/>
+        </w:rPr>
+        <w:tab/>
+        <w:t>The TRI register</w:t>
+      </w:r>
+      <w:r>
+        <w:rPr>
+          <w:rFonts w:ascii="Cambria" w:eastAsia="Cambria" w:hAnsi="Cambria" w:cs="Cambria"/>
+          <w:color w:val="FF0000"/>
+          <w:sz w:val="24"/>
+        </w:rPr>
+        <w:t xml:space="preserve"> configures ports as input or outputs depending on </w:t>
+      </w:r>
+      <w:proofErr w:type="gramStart"/>
+      <w:r>
+        <w:rPr>
+          <w:rFonts w:ascii="Cambria" w:eastAsia="Cambria" w:hAnsi="Cambria" w:cs="Cambria"/>
+          <w:color w:val="FF0000"/>
+          <w:sz w:val="24"/>
+        </w:rPr>
+        <w:t>a bit</w:t>
+      </w:r>
+      <w:proofErr w:type="gramEnd"/>
+      <w:r>
+        <w:rPr>
+          <w:rFonts w:ascii="Cambria" w:eastAsia="Cambria" w:hAnsi="Cambria" w:cs="Cambria"/>
+          <w:color w:val="FF0000"/>
+          <w:sz w:val="24"/>
+        </w:rPr>
+        <w:t xml:space="preserve">. If the bit is set to 0 then the port is configured as output, else it is input. </w:t>
+      </w:r>
+      <w:proofErr w:type="gramStart"/>
+      <w:r>
+        <w:rPr>
+          <w:rFonts w:ascii="Cambria" w:eastAsia="Cambria" w:hAnsi="Cambria" w:cs="Cambria"/>
+          <w:color w:val="FF0000"/>
+          <w:sz w:val="24"/>
+        </w:rPr>
+        <w:t>Similar to</w:t>
+      </w:r>
+      <w:proofErr w:type="gramEnd"/>
+      <w:r>
+        <w:rPr>
+          <w:rFonts w:ascii="Cambria" w:eastAsia="Cambria" w:hAnsi="Cambria" w:cs="Cambria"/>
+          <w:color w:val="FF0000"/>
+          <w:sz w:val="24"/>
+        </w:rPr>
+        <w:t xml:space="preserve"> the </w:t>
+      </w:r>
+      <w:proofErr w:type="spellStart"/>
+      <w:r>
+        <w:rPr>
+          <w:rFonts w:ascii="Cambria" w:eastAsia="Cambria" w:hAnsi="Cambria" w:cs="Cambria"/>
+          <w:color w:val="FF0000"/>
+          <w:sz w:val="24"/>
+        </w:rPr>
+        <w:t>GPIOx_DATA</w:t>
+      </w:r>
+      <w:proofErr w:type="spellEnd"/>
+      <w:r>
+        <w:rPr>
+          <w:rFonts w:ascii="Cambria" w:eastAsia="Cambria" w:hAnsi="Cambria" w:cs="Cambria"/>
+          <w:color w:val="FF0000"/>
+          <w:sz w:val="24"/>
+        </w:rPr>
+        <w:t xml:space="preserve">, this contains 2 TRI registers, however the second register is only present if dual channel is configured On. </w:t>
       </w:r>
     </w:p>
     <w:p>
@@ -1945,6 +2522,7 @@
         </w:rPr>
         <w:t xml:space="preserve"> </w:t>
       </w:r>
+      <w:proofErr w:type="gramStart"/>
       <w:r>
         <w:rPr>
           <w:rFonts w:ascii="Cambria" w:eastAsia="Cambria" w:hAnsi="Cambria" w:cs="Cambria"/>
@@ -1966,6 +2544,7 @@
         </w:rPr>
         <w:t>and</w:t>
       </w:r>
+      <w:proofErr w:type="gramEnd"/>
       <w:r>
         <w:rPr>
           <w:rFonts w:ascii="Cambria" w:eastAsia="Cambria" w:hAnsi="Cambria" w:cs="Cambria"/>
@@ -2184,7 +2763,25 @@
           <w:color w:val="643720"/>
           <w:sz w:val="20"/>
         </w:rPr>
-        <w:t xml:space="preserve">#define GPIO_base _______________//address of base </w:t>
+        <w:t xml:space="preserve">#define </w:t>
+      </w:r>
+      <w:proofErr w:type="spellStart"/>
+      <w:r>
+        <w:rPr>
+          <w:rFonts w:ascii="Arial" w:eastAsia="Arial" w:hAnsi="Arial" w:cs="Arial"/>
+          <w:color w:val="643720"/>
+          <w:sz w:val="20"/>
+        </w:rPr>
+        <w:t>GPIO_base</w:t>
+      </w:r>
+      <w:proofErr w:type="spellEnd"/>
+      <w:r>
+        <w:rPr>
+          <w:rFonts w:ascii="Arial" w:eastAsia="Arial" w:hAnsi="Arial" w:cs="Arial"/>
+          <w:color w:val="643720"/>
+          <w:sz w:val="20"/>
+        </w:rPr>
+        <w:t xml:space="preserve"> _______________//address of base </w:t>
       </w:r>
     </w:p>
     <w:p>
@@ -2198,7 +2795,25 @@
           <w:color w:val="643720"/>
           <w:sz w:val="20"/>
         </w:rPr>
-        <w:t xml:space="preserve">#define outputDir </w:t>
+        <w:t xml:space="preserve">#define </w:t>
+      </w:r>
+      <w:proofErr w:type="spellStart"/>
+      <w:r>
+        <w:rPr>
+          <w:rFonts w:ascii="Arial" w:eastAsia="Arial" w:hAnsi="Arial" w:cs="Arial"/>
+          <w:color w:val="643720"/>
+          <w:sz w:val="20"/>
+        </w:rPr>
+        <w:t>outputDir</w:t>
+      </w:r>
+      <w:proofErr w:type="spellEnd"/>
+      <w:r>
+        <w:rPr>
+          <w:rFonts w:ascii="Arial" w:eastAsia="Arial" w:hAnsi="Arial" w:cs="Arial"/>
+          <w:color w:val="643720"/>
+          <w:sz w:val="20"/>
+        </w:rPr>
+        <w:t xml:space="preserve"> </w:t>
       </w:r>
       <w:r>
         <w:rPr>
@@ -2241,16 +2856,36 @@
           <w:color w:val="643720"/>
           <w:sz w:val="20"/>
         </w:rPr>
-        <w:t xml:space="preserve">#define inputDir  </w:t>
-      </w:r>
+        <w:t xml:space="preserve">#define </w:t>
+      </w:r>
+      <w:proofErr w:type="spellStart"/>
+      <w:proofErr w:type="gramStart"/>
       <w:r>
         <w:rPr>
           <w:rFonts w:ascii="Arial" w:eastAsia="Arial" w:hAnsi="Arial" w:cs="Arial"/>
           <w:color w:val="643720"/>
           <w:sz w:val="20"/>
         </w:rPr>
+        <w:t>inputDir</w:t>
+      </w:r>
+      <w:proofErr w:type="spellEnd"/>
+      <w:r>
+        <w:rPr>
+          <w:rFonts w:ascii="Arial" w:eastAsia="Arial" w:hAnsi="Arial" w:cs="Arial"/>
+          <w:color w:val="643720"/>
+          <w:sz w:val="20"/>
+        </w:rPr>
+        <w:t xml:space="preserve">  </w:t>
+      </w:r>
+      <w:r>
+        <w:rPr>
+          <w:rFonts w:ascii="Arial" w:eastAsia="Arial" w:hAnsi="Arial" w:cs="Arial"/>
+          <w:color w:val="643720"/>
+          <w:sz w:val="20"/>
+        </w:rPr>
         <w:tab/>
       </w:r>
+      <w:proofErr w:type="gramEnd"/>
       <w:r>
         <w:rPr>
           <w:rFonts w:ascii="Arial" w:eastAsia="Arial" w:hAnsi="Arial" w:cs="Arial"/>
@@ -2306,7 +2941,23 @@
           <w:rFonts w:ascii="Arial" w:eastAsia="Arial" w:hAnsi="Arial" w:cs="Arial"/>
           <w:sz w:val="20"/>
         </w:rPr>
-        <w:t xml:space="preserve"> main() </w:t>
+        <w:t xml:space="preserve"> </w:t>
+      </w:r>
+      <w:proofErr w:type="gramStart"/>
+      <w:r>
+        <w:rPr>
+          <w:rFonts w:ascii="Arial" w:eastAsia="Arial" w:hAnsi="Arial" w:cs="Arial"/>
+          <w:sz w:val="20"/>
+        </w:rPr>
+        <w:t>main(</w:t>
+      </w:r>
+      <w:proofErr w:type="gramEnd"/>
+      <w:r>
+        <w:rPr>
+          <w:rFonts w:ascii="Arial" w:eastAsia="Arial" w:hAnsi="Arial" w:cs="Arial"/>
+          <w:sz w:val="20"/>
+        </w:rPr>
+        <w:t xml:space="preserve">) </w:t>
       </w:r>
     </w:p>
     <w:p>
@@ -2383,29 +3034,63 @@
           <w:color w:val="007400"/>
           <w:sz w:val="20"/>
         </w:rPr>
-        <w:t>offsets to be automatically</w:t>
-      </w:r>
-      <w:r>
-        <w:rPr>
-          <w:rFonts w:ascii="Arial" w:eastAsia="Arial" w:hAnsi="Arial" w:cs="Arial"/>
-          <w:sz w:val="20"/>
-        </w:rPr>
-        <w:t xml:space="preserve"> </w:t>
-      </w:r>
+        <w:t xml:space="preserve">offsets </w:t>
+      </w:r>
+      <w:proofErr w:type="gramStart"/>
       <w:r>
         <w:rPr>
           <w:rFonts w:ascii="Arial" w:eastAsia="Arial" w:hAnsi="Arial" w:cs="Arial"/>
           <w:color w:val="007400"/>
           <w:sz w:val="20"/>
         </w:rPr>
-        <w:t>be multiplied by 4!!</w:t>
-      </w:r>
-      <w:r>
-        <w:rPr>
-          <w:rFonts w:ascii="Arial" w:eastAsia="Arial" w:hAnsi="Arial" w:cs="Arial"/>
-          <w:sz w:val="20"/>
-        </w:rPr>
-        <w:t xml:space="preserve"> Volatile int*base_GPIO   </w:t>
+        <w:t>to be automatically</w:t>
+      </w:r>
+      <w:r>
+        <w:rPr>
+          <w:rFonts w:ascii="Arial" w:eastAsia="Arial" w:hAnsi="Arial" w:cs="Arial"/>
+          <w:sz w:val="20"/>
+        </w:rPr>
+        <w:t xml:space="preserve"> </w:t>
+      </w:r>
+      <w:r>
+        <w:rPr>
+          <w:rFonts w:ascii="Arial" w:eastAsia="Arial" w:hAnsi="Arial" w:cs="Arial"/>
+          <w:color w:val="007400"/>
+          <w:sz w:val="20"/>
+        </w:rPr>
+        <w:t>be</w:t>
+      </w:r>
+      <w:proofErr w:type="gramEnd"/>
+      <w:r>
+        <w:rPr>
+          <w:rFonts w:ascii="Arial" w:eastAsia="Arial" w:hAnsi="Arial" w:cs="Arial"/>
+          <w:color w:val="007400"/>
+          <w:sz w:val="20"/>
+        </w:rPr>
+        <w:t xml:space="preserve"> multiplied by 4!!</w:t>
+      </w:r>
+      <w:r>
+        <w:rPr>
+          <w:rFonts w:ascii="Arial" w:eastAsia="Arial" w:hAnsi="Arial" w:cs="Arial"/>
+          <w:sz w:val="20"/>
+        </w:rPr>
+        <w:t xml:space="preserve"> Volatile int*</w:t>
+      </w:r>
+      <w:proofErr w:type="spellStart"/>
+      <w:r>
+        <w:rPr>
+          <w:rFonts w:ascii="Arial" w:eastAsia="Arial" w:hAnsi="Arial" w:cs="Arial"/>
+          <w:sz w:val="20"/>
+        </w:rPr>
+        <w:t>base_GPIO</w:t>
+      </w:r>
+      <w:proofErr w:type="spellEnd"/>
+      <w:r>
+        <w:rPr>
+          <w:rFonts w:ascii="Arial" w:eastAsia="Arial" w:hAnsi="Arial" w:cs="Arial"/>
+          <w:sz w:val="20"/>
+        </w:rPr>
+        <w:t xml:space="preserve">   </w:t>
       </w:r>
       <w:r>
         <w:rPr>
@@ -2436,7 +3121,34 @@
           <w:color w:val="007400"/>
           <w:sz w:val="20"/>
         </w:rPr>
-        <w:t xml:space="preserve">volatile int *base_inGPIO  </w:t>
+        <w:t xml:space="preserve">volatile int </w:t>
+      </w:r>
+      <w:r>
+        <w:rPr>
+          <w:rFonts w:ascii="Arial" w:eastAsia="Arial" w:hAnsi="Arial" w:cs="Arial"/>
+          <w:color w:val="007400"/>
+          <w:sz w:val="20"/>
+        </w:rPr>
+        <w:lastRenderedPageBreak/>
+        <w:t>*</w:t>
+      </w:r>
+      <w:proofErr w:type="spellStart"/>
+      <w:r>
+        <w:rPr>
+          <w:rFonts w:ascii="Arial" w:eastAsia="Arial" w:hAnsi="Arial" w:cs="Arial"/>
+          <w:color w:val="007400"/>
+          <w:sz w:val="20"/>
+        </w:rPr>
+        <w:t>base_inGPIO</w:t>
+      </w:r>
+      <w:proofErr w:type="spellEnd"/>
+      <w:r>
+        <w:rPr>
+          <w:rFonts w:ascii="Arial" w:eastAsia="Arial" w:hAnsi="Arial" w:cs="Arial"/>
+          <w:color w:val="007400"/>
+          <w:sz w:val="20"/>
+        </w:rPr>
+        <w:t xml:space="preserve">  </w:t>
       </w:r>
       <w:r>
         <w:rPr>
@@ -2482,7 +3194,23 @@
           <w:rFonts w:ascii="Arial" w:eastAsia="Arial" w:hAnsi="Arial" w:cs="Arial"/>
           <w:sz w:val="20"/>
         </w:rPr>
-        <w:t xml:space="preserve"> *tri_inGPIO </w:t>
+        <w:t xml:space="preserve"> *</w:t>
+      </w:r>
+      <w:proofErr w:type="spellStart"/>
+      <w:r>
+        <w:rPr>
+          <w:rFonts w:ascii="Arial" w:eastAsia="Arial" w:hAnsi="Arial" w:cs="Arial"/>
+          <w:sz w:val="20"/>
+        </w:rPr>
+        <w:t>tri_inGPIO</w:t>
+      </w:r>
+      <w:proofErr w:type="spellEnd"/>
+      <w:r>
+        <w:rPr>
+          <w:rFonts w:ascii="Arial" w:eastAsia="Arial" w:hAnsi="Arial" w:cs="Arial"/>
+          <w:sz w:val="20"/>
+        </w:rPr>
+        <w:t xml:space="preserve"> </w:t>
       </w:r>
       <w:r>
         <w:rPr>
@@ -2506,7 +3234,25 @@
           <w:color w:val="007400"/>
           <w:sz w:val="20"/>
         </w:rPr>
-        <w:t xml:space="preserve">  volatile int *base_outGPIO = _________________________/*Port B */</w:t>
+        <w:t xml:space="preserve">  volatile int *</w:t>
+      </w:r>
+      <w:proofErr w:type="spellStart"/>
+      <w:r>
+        <w:rPr>
+          <w:rFonts w:ascii="Arial" w:eastAsia="Arial" w:hAnsi="Arial" w:cs="Arial"/>
+          <w:color w:val="007400"/>
+          <w:sz w:val="20"/>
+        </w:rPr>
+        <w:t>base_outGPIO</w:t>
+      </w:r>
+      <w:proofErr w:type="spellEnd"/>
+      <w:r>
+        <w:rPr>
+          <w:rFonts w:ascii="Arial" w:eastAsia="Arial" w:hAnsi="Arial" w:cs="Arial"/>
+          <w:color w:val="007400"/>
+          <w:sz w:val="20"/>
+        </w:rPr>
+        <w:t xml:space="preserve"> = _________________________/*Port B */</w:t>
       </w:r>
       <w:r>
         <w:rPr>
@@ -2543,7 +3289,23 @@
           <w:rFonts w:ascii="Arial" w:eastAsia="Arial" w:hAnsi="Arial" w:cs="Arial"/>
           <w:sz w:val="20"/>
         </w:rPr>
-        <w:t xml:space="preserve"> *tri_outGPIO  </w:t>
+        <w:t xml:space="preserve"> *</w:t>
+      </w:r>
+      <w:proofErr w:type="spellStart"/>
+      <w:r>
+        <w:rPr>
+          <w:rFonts w:ascii="Arial" w:eastAsia="Arial" w:hAnsi="Arial" w:cs="Arial"/>
+          <w:sz w:val="20"/>
+        </w:rPr>
+        <w:t>tri_outGPIO</w:t>
+      </w:r>
+      <w:proofErr w:type="spellEnd"/>
+      <w:r>
+        <w:rPr>
+          <w:rFonts w:ascii="Arial" w:eastAsia="Arial" w:hAnsi="Arial" w:cs="Arial"/>
+          <w:sz w:val="20"/>
+        </w:rPr>
+        <w:t xml:space="preserve">  </w:t>
       </w:r>
       <w:r>
         <w:rPr>
@@ -2650,7 +3412,6 @@
           <w:rFonts w:ascii="Arial" w:eastAsia="Arial" w:hAnsi="Arial" w:cs="Arial"/>
           <w:sz w:val="20"/>
         </w:rPr>
-        <w:lastRenderedPageBreak/>
         <w:t xml:space="preserve"> </w:t>
       </w:r>
       <w:r>
@@ -2732,12 +3493,21 @@
         <w:spacing w:after="3"/>
         <w:ind w:left="535" w:hanging="10"/>
       </w:pPr>
-      <w:r>
-        <w:rPr>
-          <w:rFonts w:ascii="Arial" w:eastAsia="Arial" w:hAnsi="Arial" w:cs="Arial"/>
-          <w:sz w:val="20"/>
-        </w:rPr>
-        <w:t xml:space="preserve">While(1){ </w:t>
+      <w:proofErr w:type="gramStart"/>
+      <w:r>
+        <w:rPr>
+          <w:rFonts w:ascii="Arial" w:eastAsia="Arial" w:hAnsi="Arial" w:cs="Arial"/>
+          <w:sz w:val="20"/>
+        </w:rPr>
+        <w:t>While(</w:t>
+      </w:r>
+      <w:proofErr w:type="gramEnd"/>
+      <w:r>
+        <w:rPr>
+          <w:rFonts w:ascii="Arial" w:eastAsia="Arial" w:hAnsi="Arial" w:cs="Arial"/>
+          <w:sz w:val="20"/>
+        </w:rPr>
+        <w:t xml:space="preserve">1){ </w:t>
       </w:r>
     </w:p>
     <w:p>
@@ -2750,7 +3520,48 @@
           <w:rFonts w:ascii="Arial" w:eastAsia="Arial" w:hAnsi="Arial" w:cs="Arial"/>
           <w:sz w:val="20"/>
         </w:rPr>
-        <w:t xml:space="preserve">*base_outGPIO = *base_inGPIO; </w:t>
+        <w:t>*</w:t>
+      </w:r>
+      <w:proofErr w:type="spellStart"/>
+      <w:proofErr w:type="gramStart"/>
+      <w:r>
+        <w:rPr>
+          <w:rFonts w:ascii="Arial" w:eastAsia="Arial" w:hAnsi="Arial" w:cs="Arial"/>
+          <w:sz w:val="20"/>
+        </w:rPr>
+        <w:t>base</w:t>
+      </w:r>
+      <w:proofErr w:type="gramEnd"/>
+      <w:r>
+        <w:rPr>
+          <w:rFonts w:ascii="Arial" w:eastAsia="Arial" w:hAnsi="Arial" w:cs="Arial"/>
+          <w:sz w:val="20"/>
+        </w:rPr>
+        <w:t>_outGPIO</w:t>
+      </w:r>
+      <w:proofErr w:type="spellEnd"/>
+      <w:r>
+        <w:rPr>
+          <w:rFonts w:ascii="Arial" w:eastAsia="Arial" w:hAnsi="Arial" w:cs="Arial"/>
+          <w:sz w:val="20"/>
+        </w:rPr>
+        <w:t xml:space="preserve"> = *</w:t>
+      </w:r>
+      <w:proofErr w:type="spellStart"/>
+      <w:r>
+        <w:rPr>
+          <w:rFonts w:ascii="Arial" w:eastAsia="Arial" w:hAnsi="Arial" w:cs="Arial"/>
+          <w:sz w:val="20"/>
+        </w:rPr>
+        <w:t>base_inGPIO</w:t>
+      </w:r>
+      <w:proofErr w:type="spellEnd"/>
+      <w:r>
+        <w:rPr>
+          <w:rFonts w:ascii="Arial" w:eastAsia="Arial" w:hAnsi="Arial" w:cs="Arial"/>
+          <w:sz w:val="20"/>
+        </w:rPr>
+        <w:t xml:space="preserve">; </w:t>
       </w:r>
     </w:p>
     <w:p>
@@ -3622,6 +4433,7 @@
   <w:style w:type="character" w:default="1" w:styleId="DefaultParagraphFont">
     <w:name w:val="Default Paragraph Font"/>
     <w:uiPriority w:val="1"/>
+    <w:semiHidden/>
     <w:unhideWhenUsed/>
   </w:style>
   <w:style w:type="table" w:default="1" w:styleId="TableNormal">

</xml_diff>